<commit_message>
added some to the report
</commit_message>
<xml_diff>
--- a/Team Report.docx
+++ b/Team Report.docx
@@ -1,6 +1,6 @@
 
 <file path=word/document.xml><?xml version="1.0" encoding="utf-8"?>
-<w:document xmlns:wpc="http://schemas.microsoft.com/office/word/2010/wordprocessingCanvas" xmlns:mc="http://schemas.openxmlformats.org/markup-compatibility/2006" xmlns:o="urn:schemas-microsoft-com:office:office" xmlns:r="http://schemas.openxmlformats.org/officeDocument/2006/relationships" xmlns:m="http://schemas.openxmlformats.org/officeDocument/2006/math" xmlns:v="urn:schemas-microsoft-com:vml" xmlns:wp14="http://schemas.microsoft.com/office/word/2010/wordprocessingDrawing" xmlns:wp="http://schemas.openxmlformats.org/drawingml/2006/wordprocessingDrawing" xmlns:w10="urn:schemas-microsoft-com:office:word" xmlns:w="http://schemas.openxmlformats.org/wordprocessingml/2006/main" xmlns:w14="http://schemas.microsoft.com/office/word/2010/wordml" xmlns:wpg="http://schemas.microsoft.com/office/word/2010/wordprocessingGroup" xmlns:wpi="http://schemas.microsoft.com/office/word/2010/wordprocessingInk" xmlns:wne="http://schemas.microsoft.com/office/word/2006/wordml" xmlns:wps="http://schemas.microsoft.com/office/word/2010/wordprocessingShape" mc:Ignorable="w14 wp14">
+<w:document xmlns:wpc="http://schemas.microsoft.com/office/word/2010/wordprocessingCanvas" xmlns:mo="http://schemas.microsoft.com/office/mac/office/2008/main" xmlns:mc="http://schemas.openxmlformats.org/markup-compatibility/2006" xmlns:mv="urn:schemas-microsoft-com:mac:vml" xmlns:o="urn:schemas-microsoft-com:office:office" xmlns:r="http://schemas.openxmlformats.org/officeDocument/2006/relationships" xmlns:m="http://schemas.openxmlformats.org/officeDocument/2006/math" xmlns:v="urn:schemas-microsoft-com:vml" xmlns:wp14="http://schemas.microsoft.com/office/word/2010/wordprocessingDrawing" xmlns:wp="http://schemas.openxmlformats.org/drawingml/2006/wordprocessingDrawing" xmlns:w10="urn:schemas-microsoft-com:office:word" xmlns:w="http://schemas.openxmlformats.org/wordprocessingml/2006/main" xmlns:w14="http://schemas.microsoft.com/office/word/2010/wordml" xmlns:wpg="http://schemas.microsoft.com/office/word/2010/wordprocessingGroup" xmlns:wpi="http://schemas.microsoft.com/office/word/2010/wordprocessingInk" xmlns:wne="http://schemas.microsoft.com/office/word/2006/wordml" xmlns:wps="http://schemas.microsoft.com/office/word/2010/wordprocessingShape" mc:Ignorable="w14 wp14">
   <w:body>
     <w:p>
       <w:pPr>
@@ -51,10 +51,25 @@
           <w:szCs w:val="24"/>
         </w:rPr>
         <w:br/>
-        <w:t>Jannette Pham-Le</w:t>
-      </w:r>
-      <w:bookmarkStart w:id="0" w:name="_GoBack"/>
-      <w:bookmarkEnd w:id="0"/>
+      </w:r>
+      <w:proofErr w:type="spellStart"/>
+      <w:r>
+        <w:rPr>
+          <w:rFonts w:ascii="Times New Roman" w:hAnsi="Times New Roman" w:cs="Times New Roman"/>
+          <w:sz w:val="24"/>
+          <w:szCs w:val="24"/>
+        </w:rPr>
+        <w:t>Jannette</w:t>
+      </w:r>
+      <w:proofErr w:type="spellEnd"/>
+      <w:r>
+        <w:rPr>
+          <w:rFonts w:ascii="Times New Roman" w:hAnsi="Times New Roman" w:cs="Times New Roman"/>
+          <w:sz w:val="24"/>
+          <w:szCs w:val="24"/>
+        </w:rPr>
+        <w:t xml:space="preserve"> Pham-Le</w:t>
+      </w:r>
     </w:p>
     <w:p>
       <w:pPr>
@@ -75,7 +90,29 @@
           <w:szCs w:val="24"/>
           <w:u w:val="single"/>
         </w:rPr>
-        <w:t>CS157B Spring 2015: Team Project</w:t>
+        <w:t xml:space="preserve">CS157B </w:t>
+      </w:r>
+      <w:proofErr w:type="gramStart"/>
+      <w:r>
+        <w:rPr>
+          <w:rFonts w:ascii="Times New Roman" w:hAnsi="Times New Roman" w:cs="Times New Roman"/>
+          <w:b/>
+          <w:sz w:val="24"/>
+          <w:szCs w:val="24"/>
+          <w:u w:val="single"/>
+        </w:rPr>
+        <w:t>Spring</w:t>
+      </w:r>
+      <w:proofErr w:type="gramEnd"/>
+      <w:r>
+        <w:rPr>
+          <w:rFonts w:ascii="Times New Roman" w:hAnsi="Times New Roman" w:cs="Times New Roman"/>
+          <w:b/>
+          <w:sz w:val="24"/>
+          <w:szCs w:val="24"/>
+          <w:u w:val="single"/>
+        </w:rPr>
+        <w:t xml:space="preserve"> 2015: Team Project</w:t>
       </w:r>
     </w:p>
     <w:p>
@@ -328,7 +365,7 @@
         </w:rPr>
         <w:lastRenderedPageBreak/>
         <w:drawing>
-          <wp:inline distT="0" distB="0" distL="0" distR="0">
+          <wp:inline distT="0" distB="0" distL="0" distR="0" wp14:anchorId="1764E7DE" wp14:editId="151FED3E">
             <wp:extent cx="5229225" cy="6381750"/>
             <wp:effectExtent l="0" t="0" r="9525" b="0"/>
             <wp:docPr id="1" name="Picture 1" descr="C:\Users\Jannette\Documents\GitHub\CS157B-Team-Project\star schema.png"/>
@@ -459,6 +496,72 @@
       <w:r>
         <w:rPr>
           <w:rFonts w:ascii="Times New Roman" w:hAnsi="Times New Roman" w:cs="Times New Roman"/>
+          <w:noProof/>
+          <w:sz w:val="24"/>
+          <w:szCs w:val="24"/>
+        </w:rPr>
+        <w:lastRenderedPageBreak/>
+        <w:drawing>
+          <wp:inline distT="0" distB="0" distL="0" distR="0" wp14:anchorId="04DD22D7" wp14:editId="328E583D">
+            <wp:extent cx="5930900" cy="3670300"/>
+            <wp:effectExtent l="0" t="0" r="12700" b="12700"/>
+            <wp:docPr id="2" name="Picture 1" descr="Macintosh:Users:glorioyulianto:GitHub:CS157B-Team-Project:base cube.png"/>
+            <wp:cNvGraphicFramePr>
+              <a:graphicFrameLocks xmlns:a="http://schemas.openxmlformats.org/drawingml/2006/main" noChangeAspect="1"/>
+            </wp:cNvGraphicFramePr>
+            <a:graphic xmlns:a="http://schemas.openxmlformats.org/drawingml/2006/main">
+              <a:graphicData uri="http://schemas.openxmlformats.org/drawingml/2006/picture">
+                <pic:pic xmlns:pic="http://schemas.openxmlformats.org/drawingml/2006/picture">
+                  <pic:nvPicPr>
+                    <pic:cNvPr id="0" name="Picture 1" descr="Macintosh:Users:glorioyulianto:GitHub:CS157B-Team-Project:base cube.png"/>
+                    <pic:cNvPicPr>
+                      <a:picLocks noChangeAspect="1" noChangeArrowheads="1"/>
+                    </pic:cNvPicPr>
+                  </pic:nvPicPr>
+                  <pic:blipFill>
+                    <a:blip r:embed="rId6">
+                      <a:extLst>
+                        <a:ext uri="{28A0092B-C50C-407E-A947-70E740481C1C}">
+                          <a14:useLocalDpi xmlns:a14="http://schemas.microsoft.com/office/drawing/2010/main" val="0"/>
+                        </a:ext>
+                      </a:extLst>
+                    </a:blip>
+                    <a:srcRect/>
+                    <a:stretch>
+                      <a:fillRect/>
+                    </a:stretch>
+                  </pic:blipFill>
+                  <pic:spPr bwMode="auto">
+                    <a:xfrm>
+                      <a:off x="0" y="0"/>
+                      <a:ext cx="5930900" cy="3670300"/>
+                    </a:xfrm>
+                    <a:prstGeom prst="rect">
+                      <a:avLst/>
+                    </a:prstGeom>
+                    <a:noFill/>
+                    <a:ln>
+                      <a:noFill/>
+                    </a:ln>
+                  </pic:spPr>
+                </pic:pic>
+              </a:graphicData>
+            </a:graphic>
+          </wp:inline>
+        </w:drawing>
+      </w:r>
+    </w:p>
+    <w:p>
+      <w:pPr>
+        <w:rPr>
+          <w:rFonts w:ascii="Times New Roman" w:hAnsi="Times New Roman" w:cs="Times New Roman"/>
+          <w:sz w:val="24"/>
+          <w:szCs w:val="24"/>
+        </w:rPr>
+      </w:pPr>
+      <w:r>
+        <w:rPr>
+          <w:rFonts w:ascii="Times New Roman" w:hAnsi="Times New Roman" w:cs="Times New Roman"/>
           <w:sz w:val="24"/>
           <w:szCs w:val="24"/>
         </w:rPr>
@@ -476,6 +579,137 @@
       <w:r>
         <w:rPr>
           <w:rFonts w:ascii="Times New Roman" w:hAnsi="Times New Roman" w:cs="Times New Roman"/>
+          <w:noProof/>
+          <w:sz w:val="24"/>
+          <w:szCs w:val="24"/>
+        </w:rPr>
+        <w:drawing>
+          <wp:inline distT="0" distB="0" distL="0" distR="0" wp14:anchorId="19DBF69A" wp14:editId="26902EA4">
+            <wp:extent cx="5943600" cy="3657600"/>
+            <wp:effectExtent l="0" t="0" r="0" b="0"/>
+            <wp:docPr id="3" name="Picture 2" descr="Macintosh:Users:glorioyulianto:GitHub:CS157B-Team-Project:rool up 1.png"/>
+            <wp:cNvGraphicFramePr>
+              <a:graphicFrameLocks xmlns:a="http://schemas.openxmlformats.org/drawingml/2006/main" noChangeAspect="1"/>
+            </wp:cNvGraphicFramePr>
+            <a:graphic xmlns:a="http://schemas.openxmlformats.org/drawingml/2006/main">
+              <a:graphicData uri="http://schemas.openxmlformats.org/drawingml/2006/picture">
+                <pic:pic xmlns:pic="http://schemas.openxmlformats.org/drawingml/2006/picture">
+                  <pic:nvPicPr>
+                    <pic:cNvPr id="0" name="Picture 2" descr="Macintosh:Users:glorioyulianto:GitHub:CS157B-Team-Project:rool up 1.png"/>
+                    <pic:cNvPicPr>
+                      <a:picLocks noChangeAspect="1" noChangeArrowheads="1"/>
+                    </pic:cNvPicPr>
+                  </pic:nvPicPr>
+                  <pic:blipFill>
+                    <a:blip r:embed="rId7">
+                      <a:extLst>
+                        <a:ext uri="{28A0092B-C50C-407E-A947-70E740481C1C}">
+                          <a14:useLocalDpi xmlns:a14="http://schemas.microsoft.com/office/drawing/2010/main" val="0"/>
+                        </a:ext>
+                      </a:extLst>
+                    </a:blip>
+                    <a:srcRect/>
+                    <a:stretch>
+                      <a:fillRect/>
+                    </a:stretch>
+                  </pic:blipFill>
+                  <pic:spPr bwMode="auto">
+                    <a:xfrm>
+                      <a:off x="0" y="0"/>
+                      <a:ext cx="5943600" cy="3657600"/>
+                    </a:xfrm>
+                    <a:prstGeom prst="rect">
+                      <a:avLst/>
+                    </a:prstGeom>
+                    <a:noFill/>
+                    <a:ln>
+                      <a:noFill/>
+                    </a:ln>
+                  </pic:spPr>
+                </pic:pic>
+              </a:graphicData>
+            </a:graphic>
+          </wp:inline>
+        </w:drawing>
+      </w:r>
+    </w:p>
+    <w:p>
+      <w:pPr>
+        <w:rPr>
+          <w:rFonts w:ascii="Times New Roman" w:hAnsi="Times New Roman" w:cs="Times New Roman"/>
+          <w:sz w:val="24"/>
+          <w:szCs w:val="24"/>
+        </w:rPr>
+      </w:pPr>
+      <w:r>
+        <w:rPr>
+          <w:rFonts w:ascii="Times New Roman" w:hAnsi="Times New Roman" w:cs="Times New Roman"/>
+          <w:noProof/>
+          <w:sz w:val="24"/>
+          <w:szCs w:val="24"/>
+        </w:rPr>
+        <w:lastRenderedPageBreak/>
+        <w:drawing>
+          <wp:inline distT="0" distB="0" distL="0" distR="0" wp14:anchorId="045A0201" wp14:editId="0C0B8B3A">
+            <wp:extent cx="5930900" cy="2400300"/>
+            <wp:effectExtent l="0" t="0" r="12700" b="12700"/>
+            <wp:docPr id="4" name="Picture 3" descr="Macintosh:Users:glorioyulianto:GitHub:CS157B-Team-Project:rool up 2.png"/>
+            <wp:cNvGraphicFramePr>
+              <a:graphicFrameLocks xmlns:a="http://schemas.openxmlformats.org/drawingml/2006/main" noChangeAspect="1"/>
+            </wp:cNvGraphicFramePr>
+            <a:graphic xmlns:a="http://schemas.openxmlformats.org/drawingml/2006/main">
+              <a:graphicData uri="http://schemas.openxmlformats.org/drawingml/2006/picture">
+                <pic:pic xmlns:pic="http://schemas.openxmlformats.org/drawingml/2006/picture">
+                  <pic:nvPicPr>
+                    <pic:cNvPr id="0" name="Picture 3" descr="Macintosh:Users:glorioyulianto:GitHub:CS157B-Team-Project:rool up 2.png"/>
+                    <pic:cNvPicPr>
+                      <a:picLocks noChangeAspect="1" noChangeArrowheads="1"/>
+                    </pic:cNvPicPr>
+                  </pic:nvPicPr>
+                  <pic:blipFill>
+                    <a:blip r:embed="rId8">
+                      <a:extLst>
+                        <a:ext uri="{28A0092B-C50C-407E-A947-70E740481C1C}">
+                          <a14:useLocalDpi xmlns:a14="http://schemas.microsoft.com/office/drawing/2010/main" val="0"/>
+                        </a:ext>
+                      </a:extLst>
+                    </a:blip>
+                    <a:srcRect/>
+                    <a:stretch>
+                      <a:fillRect/>
+                    </a:stretch>
+                  </pic:blipFill>
+                  <pic:spPr bwMode="auto">
+                    <a:xfrm>
+                      <a:off x="0" y="0"/>
+                      <a:ext cx="5930900" cy="2400300"/>
+                    </a:xfrm>
+                    <a:prstGeom prst="rect">
+                      <a:avLst/>
+                    </a:prstGeom>
+                    <a:noFill/>
+                    <a:ln>
+                      <a:noFill/>
+                    </a:ln>
+                  </pic:spPr>
+                </pic:pic>
+              </a:graphicData>
+            </a:graphic>
+          </wp:inline>
+        </w:drawing>
+      </w:r>
+    </w:p>
+    <w:p>
+      <w:pPr>
+        <w:rPr>
+          <w:rFonts w:ascii="Times New Roman" w:hAnsi="Times New Roman" w:cs="Times New Roman"/>
+          <w:sz w:val="24"/>
+          <w:szCs w:val="24"/>
+        </w:rPr>
+      </w:pPr>
+      <w:r>
+        <w:rPr>
+          <w:rFonts w:ascii="Times New Roman" w:hAnsi="Times New Roman" w:cs="Times New Roman"/>
           <w:sz w:val="24"/>
           <w:szCs w:val="24"/>
         </w:rPr>
@@ -493,10 +727,216 @@
       <w:r>
         <w:rPr>
           <w:rFonts w:ascii="Times New Roman" w:hAnsi="Times New Roman" w:cs="Times New Roman"/>
+          <w:noProof/>
+          <w:sz w:val="24"/>
+          <w:szCs w:val="24"/>
+        </w:rPr>
+        <w:drawing>
+          <wp:inline distT="0" distB="0" distL="0" distR="0" wp14:anchorId="31E8DFA7" wp14:editId="4DD8CA41">
+            <wp:extent cx="5930900" cy="3657600"/>
+            <wp:effectExtent l="0" t="0" r="12700" b="0"/>
+            <wp:docPr id="5" name="Picture 4" descr="Macintosh:Users:glorioyulianto:GitHub:CS157B-Team-Project:roll down 1.png"/>
+            <wp:cNvGraphicFramePr>
+              <a:graphicFrameLocks xmlns:a="http://schemas.openxmlformats.org/drawingml/2006/main" noChangeAspect="1"/>
+            </wp:cNvGraphicFramePr>
+            <a:graphic xmlns:a="http://schemas.openxmlformats.org/drawingml/2006/main">
+              <a:graphicData uri="http://schemas.openxmlformats.org/drawingml/2006/picture">
+                <pic:pic xmlns:pic="http://schemas.openxmlformats.org/drawingml/2006/picture">
+                  <pic:nvPicPr>
+                    <pic:cNvPr id="0" name="Picture 4" descr="Macintosh:Users:glorioyulianto:GitHub:CS157B-Team-Project:roll down 1.png"/>
+                    <pic:cNvPicPr>
+                      <a:picLocks noChangeAspect="1" noChangeArrowheads="1"/>
+                    </pic:cNvPicPr>
+                  </pic:nvPicPr>
+                  <pic:blipFill>
+                    <a:blip r:embed="rId9">
+                      <a:extLst>
+                        <a:ext uri="{28A0092B-C50C-407E-A947-70E740481C1C}">
+                          <a14:useLocalDpi xmlns:a14="http://schemas.microsoft.com/office/drawing/2010/main" val="0"/>
+                        </a:ext>
+                      </a:extLst>
+                    </a:blip>
+                    <a:srcRect/>
+                    <a:stretch>
+                      <a:fillRect/>
+                    </a:stretch>
+                  </pic:blipFill>
+                  <pic:spPr bwMode="auto">
+                    <a:xfrm>
+                      <a:off x="0" y="0"/>
+                      <a:ext cx="5930900" cy="3657600"/>
+                    </a:xfrm>
+                    <a:prstGeom prst="rect">
+                      <a:avLst/>
+                    </a:prstGeom>
+                    <a:noFill/>
+                    <a:ln>
+                      <a:noFill/>
+                    </a:ln>
+                  </pic:spPr>
+                </pic:pic>
+              </a:graphicData>
+            </a:graphic>
+          </wp:inline>
+        </w:drawing>
+      </w:r>
+    </w:p>
+    <w:p>
+      <w:pPr>
+        <w:rPr>
+          <w:rFonts w:ascii="Times New Roman" w:hAnsi="Times New Roman" w:cs="Times New Roman"/>
+          <w:sz w:val="24"/>
+          <w:szCs w:val="24"/>
+        </w:rPr>
+      </w:pPr>
+      <w:r>
+        <w:rPr>
+          <w:rFonts w:ascii="Times New Roman" w:hAnsi="Times New Roman" w:cs="Times New Roman"/>
+          <w:noProof/>
           <w:sz w:val="24"/>
           <w:szCs w:val="24"/>
         </w:rPr>
         <w:lastRenderedPageBreak/>
+        <w:drawing>
+          <wp:inline distT="0" distB="0" distL="0" distR="0" wp14:anchorId="10D40F7C" wp14:editId="3262C2CB">
+            <wp:extent cx="5943600" cy="3657600"/>
+            <wp:effectExtent l="0" t="0" r="0" b="0"/>
+            <wp:docPr id="6" name="Picture 5" descr="Macintosh:Users:glorioyulianto:GitHub:CS157B-Team-Project:roll down 2.png"/>
+            <wp:cNvGraphicFramePr>
+              <a:graphicFrameLocks xmlns:a="http://schemas.openxmlformats.org/drawingml/2006/main" noChangeAspect="1"/>
+            </wp:cNvGraphicFramePr>
+            <a:graphic xmlns:a="http://schemas.openxmlformats.org/drawingml/2006/main">
+              <a:graphicData uri="http://schemas.openxmlformats.org/drawingml/2006/picture">
+                <pic:pic xmlns:pic="http://schemas.openxmlformats.org/drawingml/2006/picture">
+                  <pic:nvPicPr>
+                    <pic:cNvPr id="0" name="Picture 5" descr="Macintosh:Users:glorioyulianto:GitHub:CS157B-Team-Project:roll down 2.png"/>
+                    <pic:cNvPicPr>
+                      <a:picLocks noChangeAspect="1" noChangeArrowheads="1"/>
+                    </pic:cNvPicPr>
+                  </pic:nvPicPr>
+                  <pic:blipFill>
+                    <a:blip r:embed="rId10">
+                      <a:extLst>
+                        <a:ext uri="{28A0092B-C50C-407E-A947-70E740481C1C}">
+                          <a14:useLocalDpi xmlns:a14="http://schemas.microsoft.com/office/drawing/2010/main" val="0"/>
+                        </a:ext>
+                      </a:extLst>
+                    </a:blip>
+                    <a:srcRect/>
+                    <a:stretch>
+                      <a:fillRect/>
+                    </a:stretch>
+                  </pic:blipFill>
+                  <pic:spPr bwMode="auto">
+                    <a:xfrm>
+                      <a:off x="0" y="0"/>
+                      <a:ext cx="5943600" cy="3657600"/>
+                    </a:xfrm>
+                    <a:prstGeom prst="rect">
+                      <a:avLst/>
+                    </a:prstGeom>
+                    <a:noFill/>
+                    <a:ln>
+                      <a:noFill/>
+                    </a:ln>
+                  </pic:spPr>
+                </pic:pic>
+              </a:graphicData>
+            </a:graphic>
+          </wp:inline>
+        </w:drawing>
+      </w:r>
+    </w:p>
+    <w:p>
+      <w:pPr>
+        <w:rPr>
+          <w:rFonts w:ascii="Times New Roman" w:hAnsi="Times New Roman" w:cs="Times New Roman"/>
+          <w:sz w:val="24"/>
+          <w:szCs w:val="24"/>
+        </w:rPr>
+      </w:pPr>
+      <w:r>
+        <w:rPr>
+          <w:rFonts w:ascii="Times New Roman" w:hAnsi="Times New Roman" w:cs="Times New Roman"/>
+          <w:noProof/>
+          <w:sz w:val="24"/>
+          <w:szCs w:val="24"/>
+        </w:rPr>
+        <w:drawing>
+          <wp:inline distT="0" distB="0" distL="0" distR="0" wp14:anchorId="11D7A8CF" wp14:editId="1973D67B">
+            <wp:extent cx="5943600" cy="3670300"/>
+            <wp:effectExtent l="0" t="0" r="0" b="12700"/>
+            <wp:docPr id="7" name="Picture 6" descr="Macintosh:Users:glorioyulianto:GitHub:CS157B-Team-Project:droll down 3.png"/>
+            <wp:cNvGraphicFramePr>
+              <a:graphicFrameLocks xmlns:a="http://schemas.openxmlformats.org/drawingml/2006/main" noChangeAspect="1"/>
+            </wp:cNvGraphicFramePr>
+            <a:graphic xmlns:a="http://schemas.openxmlformats.org/drawingml/2006/main">
+              <a:graphicData uri="http://schemas.openxmlformats.org/drawingml/2006/picture">
+                <pic:pic xmlns:pic="http://schemas.openxmlformats.org/drawingml/2006/picture">
+                  <pic:nvPicPr>
+                    <pic:cNvPr id="0" name="Picture 6" descr="Macintosh:Users:glorioyulianto:GitHub:CS157B-Team-Project:droll down 3.png"/>
+                    <pic:cNvPicPr>
+                      <a:picLocks noChangeAspect="1" noChangeArrowheads="1"/>
+                    </pic:cNvPicPr>
+                  </pic:nvPicPr>
+                  <pic:blipFill>
+                    <a:blip r:embed="rId11">
+                      <a:extLst>
+                        <a:ext uri="{28A0092B-C50C-407E-A947-70E740481C1C}">
+                          <a14:useLocalDpi xmlns:a14="http://schemas.microsoft.com/office/drawing/2010/main" val="0"/>
+                        </a:ext>
+                      </a:extLst>
+                    </a:blip>
+                    <a:srcRect/>
+                    <a:stretch>
+                      <a:fillRect/>
+                    </a:stretch>
+                  </pic:blipFill>
+                  <pic:spPr bwMode="auto">
+                    <a:xfrm>
+                      <a:off x="0" y="0"/>
+                      <a:ext cx="5943600" cy="3670300"/>
+                    </a:xfrm>
+                    <a:prstGeom prst="rect">
+                      <a:avLst/>
+                    </a:prstGeom>
+                    <a:noFill/>
+                    <a:ln>
+                      <a:noFill/>
+                    </a:ln>
+                  </pic:spPr>
+                </pic:pic>
+              </a:graphicData>
+            </a:graphic>
+          </wp:inline>
+        </w:drawing>
+      </w:r>
+    </w:p>
+    <w:p>
+      <w:pPr>
+        <w:rPr>
+          <w:rFonts w:ascii="Times New Roman" w:hAnsi="Times New Roman" w:cs="Times New Roman"/>
+          <w:sz w:val="24"/>
+          <w:szCs w:val="24"/>
+        </w:rPr>
+      </w:pPr>
+      <w:bookmarkStart w:id="0" w:name="_GoBack"/>
+      <w:bookmarkEnd w:id="0"/>
+    </w:p>
+    <w:p>
+      <w:pPr>
+        <w:rPr>
+          <w:rFonts w:ascii="Times New Roman" w:hAnsi="Times New Roman" w:cs="Times New Roman"/>
+          <w:sz w:val="24"/>
+          <w:szCs w:val="24"/>
+        </w:rPr>
+      </w:pPr>
+      <w:r>
+        <w:rPr>
+          <w:rFonts w:ascii="Times New Roman" w:hAnsi="Times New Roman" w:cs="Times New Roman"/>
+          <w:sz w:val="24"/>
+          <w:szCs w:val="24"/>
+        </w:rPr>
         <w:t>5) Slice operation on the base cube</w:t>
       </w:r>
     </w:p>
@@ -514,6 +954,7 @@
           <w:sz w:val="24"/>
           <w:szCs w:val="24"/>
         </w:rPr>
+        <w:lastRenderedPageBreak/>
         <w:t>6) Dice operation on the base cube</w:t>
       </w:r>
     </w:p>
@@ -553,7 +994,7 @@
       </w:pPr>
     </w:pPrDefault>
   </w:docDefaults>
-  <w:latentStyles w:defLockedState="0" w:defUIPriority="99" w:defSemiHidden="1" w:defUnhideWhenUsed="1" w:defQFormat="0" w:count="267">
+  <w:latentStyles w:defLockedState="0" w:defUIPriority="99" w:defSemiHidden="1" w:defUnhideWhenUsed="1" w:defQFormat="0" w:count="276">
     <w:lsdException w:name="Normal" w:semiHidden="0" w:uiPriority="0" w:unhideWhenUsed="0" w:qFormat="1"/>
     <w:lsdException w:name="heading 1" w:semiHidden="0" w:uiPriority="9" w:unhideWhenUsed="0" w:qFormat="1"/>
     <w:lsdException w:name="heading 2" w:uiPriority="9" w:qFormat="1"/>
@@ -768,7 +1209,7 @@
 </file>
 
 <file path=word/stylesWithEffects.xml><?xml version="1.0" encoding="utf-8"?>
-<w:styles xmlns:wpc="http://schemas.microsoft.com/office/word/2010/wordprocessingCanvas" xmlns:mc="http://schemas.openxmlformats.org/markup-compatibility/2006" xmlns:o="urn:schemas-microsoft-com:office:office" xmlns:r="http://schemas.openxmlformats.org/officeDocument/2006/relationships" xmlns:m="http://schemas.openxmlformats.org/officeDocument/2006/math" xmlns:v="urn:schemas-microsoft-com:vml" xmlns:wp14="http://schemas.microsoft.com/office/word/2010/wordprocessingDrawing" xmlns:wp="http://schemas.openxmlformats.org/drawingml/2006/wordprocessingDrawing" xmlns:w10="urn:schemas-microsoft-com:office:word" xmlns:w="http://schemas.openxmlformats.org/wordprocessingml/2006/main" xmlns:w14="http://schemas.microsoft.com/office/word/2010/wordml" xmlns:wpg="http://schemas.microsoft.com/office/word/2010/wordprocessingGroup" xmlns:wpi="http://schemas.microsoft.com/office/word/2010/wordprocessingInk" xmlns:wne="http://schemas.microsoft.com/office/word/2006/wordml" xmlns:wps="http://schemas.microsoft.com/office/word/2010/wordprocessingShape" mc:Ignorable="w14 wp14">
+<w:styles xmlns:wpc="http://schemas.microsoft.com/office/word/2010/wordprocessingCanvas" xmlns:mo="http://schemas.microsoft.com/office/mac/office/2008/main" xmlns:mc="http://schemas.openxmlformats.org/markup-compatibility/2006" xmlns:mv="urn:schemas-microsoft-com:mac:vml" xmlns:o="urn:schemas-microsoft-com:office:office" xmlns:r="http://schemas.openxmlformats.org/officeDocument/2006/relationships" xmlns:m="http://schemas.openxmlformats.org/officeDocument/2006/math" xmlns:v="urn:schemas-microsoft-com:vml" xmlns:wp14="http://schemas.microsoft.com/office/word/2010/wordprocessingDrawing" xmlns:wp="http://schemas.openxmlformats.org/drawingml/2006/wordprocessingDrawing" xmlns:w10="urn:schemas-microsoft-com:office:word" xmlns:w="http://schemas.openxmlformats.org/wordprocessingml/2006/main" xmlns:w14="http://schemas.microsoft.com/office/word/2010/wordml" xmlns:wpg="http://schemas.microsoft.com/office/word/2010/wordprocessingGroup" xmlns:wpi="http://schemas.microsoft.com/office/word/2010/wordprocessingInk" xmlns:wne="http://schemas.microsoft.com/office/word/2006/wordml" xmlns:wps="http://schemas.microsoft.com/office/word/2010/wordprocessingShape" mc:Ignorable="w14 wp14">
   <w:docDefaults>
     <w:rPrDefault>
       <w:rPr>
@@ -784,7 +1225,7 @@
       </w:pPr>
     </w:pPrDefault>
   </w:docDefaults>
-  <w:latentStyles w:defLockedState="0" w:defUIPriority="99" w:defSemiHidden="1" w:defUnhideWhenUsed="1" w:defQFormat="0" w:count="267">
+  <w:latentStyles w:defLockedState="0" w:defUIPriority="99" w:defSemiHidden="1" w:defUnhideWhenUsed="1" w:defQFormat="0" w:count="276">
     <w:lsdException w:name="Normal" w:semiHidden="0" w:uiPriority="0" w:unhideWhenUsed="0" w:qFormat="1"/>
     <w:lsdException w:name="heading 1" w:semiHidden="0" w:uiPriority="9" w:unhideWhenUsed="0" w:qFormat="1"/>
     <w:lsdException w:name="heading 2" w:uiPriority="9" w:qFormat="1"/>

</xml_diff>